<commit_message>
updated task.doc for Networking AI4
</commit_message>
<xml_diff>
--- a/Tools/assignment_maker/word/planning/Networking and Security/AI4/task.docx
+++ b/Tools/assignment_maker/word/planning/Networking and Security/AI4/task.docx
@@ -312,7 +312,7 @@
           <w:bCs/>
           <w:lang w:eastAsia="en-AU"/>
         </w:rPr>
-        <w:t xml:space="preserve">Complete the following </w:t>
+        <w:t>Complete the following Sections</w:t>
       </w:r>
       <w:r>
         <w:rPr>
@@ -320,7 +320,7 @@
           <w:bCs/>
           <w:lang w:eastAsia="en-AU"/>
         </w:rPr>
-        <w:t>Sections of Complete Beginner</w:t>
+        <w:t>/Rooms</w:t>
       </w:r>
     </w:p>
     <w:p>
@@ -345,7 +345,7 @@
         <w:rPr>
           <w:lang w:eastAsia="en-AU"/>
         </w:rPr>
-        <w:t>Complete Beginner Introduction</w:t>
+        <w:t>Tutorial - https://tryhackme.com/room/tutorial</w:t>
       </w:r>
     </w:p>
     <w:p>
@@ -363,7 +363,21 @@
         <w:rPr>
           <w:lang w:eastAsia="en-AU"/>
         </w:rPr>
-        <w:t>Linux Fundamentals</w:t>
+        <w:t xml:space="preserve">Starting Out </w:t>
+      </w:r>
+      <w:proofErr w:type="gramStart"/>
+      <w:r>
+        <w:rPr>
+          <w:lang w:eastAsia="en-AU"/>
+        </w:rPr>
+        <w:t>In</w:t>
+      </w:r>
+      <w:proofErr w:type="gramEnd"/>
+      <w:r>
+        <w:rPr>
+          <w:lang w:eastAsia="en-AU"/>
+        </w:rPr>
+        <w:t xml:space="preserve"> Cyber Sec - https://tryhackme.com/room/startingoutincybersec</w:t>
       </w:r>
     </w:p>
     <w:p>
@@ -381,53 +395,15 @@
         <w:rPr>
           <w:lang w:eastAsia="en-AU"/>
         </w:rPr>
-        <w:t>Network Exploitation Basics</w:t>
-      </w:r>
-    </w:p>
-    <w:p>
-      <w:pPr>
-        <w:rPr>
-          <w:lang w:eastAsia="en-AU"/>
-        </w:rPr>
-      </w:pPr>
-    </w:p>
-    <w:p>
-      <w:pPr>
-        <w:rPr>
-          <w:lang w:eastAsia="en-AU"/>
-        </w:rPr>
-      </w:pPr>
-    </w:p>
-    <w:p>
-      <w:pPr>
-        <w:rPr>
-          <w:b/>
-          <w:bCs/>
-          <w:lang w:eastAsia="en-AU"/>
-        </w:rPr>
-      </w:pPr>
-      <w:r>
-        <w:rPr>
-          <w:b/>
-          <w:bCs/>
-          <w:lang w:eastAsia="en-AU"/>
-        </w:rPr>
-        <w:t xml:space="preserve">Complete all sections of the Introduction to Cyber Security Learning Path </w:t>
-      </w:r>
-    </w:p>
-    <w:p>
-      <w:pPr>
-        <w:rPr>
-          <w:lang w:eastAsia="en-AU"/>
-        </w:rPr>
-      </w:pPr>
+        <w:t>Introductory Researching - https://tryhackme.com/room/introtoresearch</w:t>
+      </w:r>
     </w:p>
     <w:p>
       <w:pPr>
         <w:pStyle w:val="ListParagraph"/>
         <w:numPr>
           <w:ilvl w:val="0"/>
-          <w:numId w:val="6"/>
+          <w:numId w:val="8"/>
         </w:numPr>
         <w:rPr>
           <w:lang w:eastAsia="en-AU"/>
@@ -437,7 +413,7 @@
         <w:rPr>
           <w:lang w:eastAsia="en-AU"/>
         </w:rPr>
-        <w:t>Section 1: Introduction to Cyber Security</w:t>
+        <w:t>Linux Fundamentals Part 1 - https://tryhackme.com/room/linuxfundamentalspart1</w:t>
       </w:r>
     </w:p>
     <w:p>
@@ -445,7 +421,7 @@
         <w:pStyle w:val="ListParagraph"/>
         <w:numPr>
           <w:ilvl w:val="0"/>
-          <w:numId w:val="6"/>
+          <w:numId w:val="8"/>
         </w:numPr>
         <w:rPr>
           <w:lang w:eastAsia="en-AU"/>
@@ -455,7 +431,7 @@
         <w:rPr>
           <w:lang w:eastAsia="en-AU"/>
         </w:rPr>
-        <w:t>Section 2: Introduction to Offensive Security</w:t>
+        <w:t>Linux Fundamentals Part 2 - https://tryhackme.com/room/linuxfundamentalspart2</w:t>
       </w:r>
     </w:p>
     <w:p>
@@ -463,7 +439,7 @@
         <w:pStyle w:val="ListParagraph"/>
         <w:numPr>
           <w:ilvl w:val="0"/>
-          <w:numId w:val="6"/>
+          <w:numId w:val="8"/>
         </w:numPr>
         <w:rPr>
           <w:lang w:eastAsia="en-AU"/>
@@ -473,42 +449,15 @@
         <w:rPr>
           <w:lang w:eastAsia="en-AU"/>
         </w:rPr>
-        <w:t>Section 3: Introduction to Defensive Security</w:t>
-      </w:r>
-    </w:p>
-    <w:p>
-      <w:pPr>
-        <w:rPr>
-          <w:lang w:eastAsia="en-AU"/>
-        </w:rPr>
-      </w:pPr>
-    </w:p>
-    <w:p>
-      <w:pPr>
-        <w:rPr>
-          <w:lang w:eastAsia="en-AU"/>
-        </w:rPr>
-      </w:pPr>
-      <w:r>
-        <w:rPr>
-          <w:lang w:eastAsia="en-AU"/>
-        </w:rPr>
-        <w:t xml:space="preserve">I suggest you follow this order: </w:t>
-      </w:r>
-    </w:p>
-    <w:p>
-      <w:pPr>
-        <w:rPr>
-          <w:lang w:eastAsia="en-AU"/>
-        </w:rPr>
-      </w:pPr>
+        <w:t>Linux Fundamentals Part 3 - https://tryhackme.com/room/linuxfundamentalspart3</w:t>
+      </w:r>
     </w:p>
     <w:p>
       <w:pPr>
         <w:pStyle w:val="ListParagraph"/>
         <w:numPr>
           <w:ilvl w:val="0"/>
-          <w:numId w:val="9"/>
+          <w:numId w:val="8"/>
         </w:numPr>
         <w:rPr>
           <w:lang w:eastAsia="en-AU"/>
@@ -518,7 +467,7 @@
         <w:rPr>
           <w:lang w:eastAsia="en-AU"/>
         </w:rPr>
-        <w:t>Complete Beginner Introduction</w:t>
+        <w:t>Introductory Networking - https://tryhackme.com/room/introtonetworking</w:t>
       </w:r>
     </w:p>
     <w:p>
@@ -526,7 +475,7 @@
         <w:pStyle w:val="ListParagraph"/>
         <w:numPr>
           <w:ilvl w:val="0"/>
-          <w:numId w:val="9"/>
+          <w:numId w:val="8"/>
         </w:numPr>
         <w:rPr>
           <w:lang w:eastAsia="en-AU"/>
@@ -536,7 +485,7 @@
         <w:rPr>
           <w:lang w:eastAsia="en-AU"/>
         </w:rPr>
-        <w:t>Linux Fundamentals</w:t>
+        <w:t>Nmap - https://tryhackme.com/room/furthernmap</w:t>
       </w:r>
     </w:p>
     <w:p>
@@ -544,7 +493,7 @@
         <w:pStyle w:val="ListParagraph"/>
         <w:numPr>
           <w:ilvl w:val="0"/>
-          <w:numId w:val="9"/>
+          <w:numId w:val="8"/>
         </w:numPr>
         <w:rPr>
           <w:lang w:eastAsia="en-AU"/>
@@ -554,7 +503,7 @@
         <w:rPr>
           <w:lang w:eastAsia="en-AU"/>
         </w:rPr>
-        <w:t>Introduction to Cyber Security</w:t>
+        <w:t>HTTP in detail - https://tryhackme.com/room/httpindetail</w:t>
       </w:r>
     </w:p>
     <w:p>
@@ -562,7 +511,7 @@
         <w:pStyle w:val="ListParagraph"/>
         <w:numPr>
           <w:ilvl w:val="0"/>
-          <w:numId w:val="9"/>
+          <w:numId w:val="8"/>
         </w:numPr>
         <w:rPr>
           <w:lang w:eastAsia="en-AU"/>
@@ -572,7 +521,7 @@
         <w:rPr>
           <w:lang w:eastAsia="en-AU"/>
         </w:rPr>
-        <w:t>Introduction to Offensive Security</w:t>
+        <w:t>Burp Suite: The Basics - https://tryhackme.com/room/burpsuitebasics</w:t>
       </w:r>
     </w:p>
     <w:p>
@@ -580,7 +529,7 @@
         <w:pStyle w:val="ListParagraph"/>
         <w:numPr>
           <w:ilvl w:val="0"/>
-          <w:numId w:val="9"/>
+          <w:numId w:val="8"/>
         </w:numPr>
         <w:rPr>
           <w:lang w:eastAsia="en-AU"/>
@@ -590,7 +539,7 @@
         <w:rPr>
           <w:lang w:eastAsia="en-AU"/>
         </w:rPr>
-        <w:t>Introduction to Defensive Security</w:t>
+        <w:t>OWASP Top 10 - https://tryhackme.com/room/burpsuitebasics</w:t>
       </w:r>
     </w:p>
     <w:p>
@@ -598,7 +547,7 @@
         <w:pStyle w:val="ListParagraph"/>
         <w:numPr>
           <w:ilvl w:val="0"/>
-          <w:numId w:val="9"/>
+          <w:numId w:val="8"/>
         </w:numPr>
         <w:rPr>
           <w:lang w:eastAsia="en-AU"/>
@@ -608,8 +557,40 @@
         <w:rPr>
           <w:lang w:eastAsia="en-AU"/>
         </w:rPr>
-        <w:t>Network Exploitation basics</w:t>
-      </w:r>
+        <w:t>OWASP Juice Shop - https://tryhackme.com/room/owaspjuiceshop</w:t>
+      </w:r>
+    </w:p>
+    <w:p>
+      <w:pPr>
+        <w:pStyle w:val="ListParagraph"/>
+        <w:numPr>
+          <w:ilvl w:val="0"/>
+          <w:numId w:val="8"/>
+        </w:numPr>
+        <w:rPr>
+          <w:lang w:eastAsia="en-AU"/>
+        </w:rPr>
+      </w:pPr>
+      <w:r>
+        <w:rPr>
+          <w:lang w:eastAsia="en-AU"/>
+        </w:rPr>
+        <w:t>Pickle Rick - https://tryhackme.com/room/picklerick</w:t>
+      </w:r>
+    </w:p>
+    <w:p>
+      <w:pPr>
+        <w:rPr>
+          <w:lang w:eastAsia="en-AU"/>
+        </w:rPr>
+      </w:pPr>
+    </w:p>
+    <w:p>
+      <w:pPr>
+        <w:rPr>
+          <w:lang w:eastAsia="en-AU"/>
+        </w:rPr>
+      </w:pPr>
     </w:p>
     <w:p>
       <w:pPr>
@@ -687,19 +668,53 @@
         <w:rPr>
           <w:lang w:eastAsia="en-AU"/>
         </w:rPr>
-        <w:t xml:space="preserve">You are required to show evidence of completion. Ideally this should be the certificate for </w:t>
-      </w:r>
-      <w:r>
-        <w:rPr>
-          <w:lang w:eastAsia="en-AU"/>
-        </w:rPr>
-        <w:t>your relevant</w:t>
-      </w:r>
-      <w:r>
-        <w:rPr>
-          <w:lang w:eastAsia="en-AU"/>
-        </w:rPr>
-        <w:t xml:space="preserve"> path which you can download from </w:t>
+        <w:t xml:space="preserve">You are required to show evidence of completion. Ideally this should be </w:t>
+      </w:r>
+    </w:p>
+    <w:p>
+      <w:pPr>
+        <w:rPr>
+          <w:lang w:eastAsia="en-AU"/>
+        </w:rPr>
+      </w:pPr>
+      <w:r>
+        <w:rPr>
+          <w:lang w:eastAsia="en-AU"/>
+        </w:rPr>
+        <w:t>screenshots of your completed sections</w:t>
+      </w:r>
+      <w:r>
+        <w:rPr>
+          <w:lang w:eastAsia="en-AU"/>
+        </w:rPr>
+        <w:t>.</w:t>
+      </w:r>
+    </w:p>
+    <w:p>
+      <w:pPr>
+        <w:rPr>
+          <w:lang w:eastAsia="en-AU"/>
+        </w:rPr>
+      </w:pPr>
+    </w:p>
+    <w:p>
+      <w:pPr>
+        <w:rPr>
+          <w:lang w:eastAsia="en-AU"/>
+        </w:rPr>
+      </w:pPr>
+    </w:p>
+    <w:p>
+      <w:pPr>
+        <w:rPr>
+          <w:lang w:eastAsia="en-AU"/>
+        </w:rPr>
+      </w:pPr>
+      <w:r>
+        <w:rPr>
+          <w:lang w:eastAsia="en-AU"/>
+        </w:rPr>
+        <w:t xml:space="preserve">If you are advanced student or if you have already completed all the paths on </w:t>
       </w:r>
       <w:proofErr w:type="spellStart"/>
       <w:r>
@@ -713,124 +728,33 @@
         <w:rPr>
           <w:lang w:eastAsia="en-AU"/>
         </w:rPr>
-        <w:t xml:space="preserve">: </w:t>
-      </w:r>
-    </w:p>
-    <w:p>
-      <w:pPr>
-        <w:rPr>
-          <w:lang w:eastAsia="en-AU"/>
-        </w:rPr>
-      </w:pPr>
-    </w:p>
-    <w:p>
-      <w:pPr>
-        <w:jc w:val="center"/>
-        <w:rPr>
-          <w:lang w:eastAsia="en-AU"/>
-        </w:rPr>
-      </w:pPr>
-      <w:r>
-        <w:rPr>
-          <w:lang w:eastAsia="en-AU"/>
-        </w:rPr>
-        <w:drawing>
-          <wp:inline distT="0" distB="0" distL="0" distR="0" wp14:anchorId="3E0D5823" wp14:editId="20FB1F2B">
-            <wp:extent cx="3086531" cy="1486107"/>
-            <wp:effectExtent l="0" t="0" r="0" b="0"/>
-            <wp:docPr id="1" name="Picture 1" descr="Graphical user interface, text, application&#10;&#10;Description automatically generated"/>
-            <wp:cNvGraphicFramePr>
-              <a:graphicFrameLocks xmlns:a="http://schemas.openxmlformats.org/drawingml/2006/main" noChangeAspect="1"/>
-            </wp:cNvGraphicFramePr>
-            <a:graphic xmlns:a="http://schemas.openxmlformats.org/drawingml/2006/main">
-              <a:graphicData uri="http://schemas.openxmlformats.org/drawingml/2006/picture">
-                <pic:pic xmlns:pic="http://schemas.openxmlformats.org/drawingml/2006/picture">
-                  <pic:nvPicPr>
-                    <pic:cNvPr id="1" name="Picture 1" descr="Graphical user interface, text, application&#10;&#10;Description automatically generated"/>
-                    <pic:cNvPicPr/>
-                  </pic:nvPicPr>
-                  <pic:blipFill>
-                    <a:blip r:embed="rId6"/>
-                    <a:stretch>
-                      <a:fillRect/>
-                    </a:stretch>
-                  </pic:blipFill>
-                  <pic:spPr>
-                    <a:xfrm>
-                      <a:off x="0" y="0"/>
-                      <a:ext cx="3086531" cy="1486107"/>
-                    </a:xfrm>
-                    <a:prstGeom prst="rect">
-                      <a:avLst/>
-                    </a:prstGeom>
-                  </pic:spPr>
-                </pic:pic>
-              </a:graphicData>
-            </a:graphic>
-          </wp:inline>
-        </w:drawing>
-      </w:r>
-    </w:p>
-    <w:p>
-      <w:pPr>
-        <w:jc w:val="center"/>
-        <w:rPr>
-          <w:lang w:eastAsia="en-AU"/>
-        </w:rPr>
-      </w:pPr>
-    </w:p>
-    <w:p>
-      <w:pPr>
-        <w:rPr>
-          <w:lang w:eastAsia="en-AU"/>
-        </w:rPr>
-      </w:pPr>
-      <w:r>
-        <w:rPr>
-          <w:lang w:eastAsia="en-AU"/>
-        </w:rPr>
-        <w:t>Or screenshots of your completed sections (mostly needed for Complete Beginner)</w:t>
-      </w:r>
-    </w:p>
-    <w:p>
-      <w:pPr>
-        <w:rPr>
-          <w:lang w:eastAsia="en-AU"/>
-        </w:rPr>
-      </w:pPr>
-    </w:p>
-    <w:p>
-      <w:pPr>
-        <w:rPr>
-          <w:lang w:eastAsia="en-AU"/>
-        </w:rPr>
-      </w:pPr>
-    </w:p>
-    <w:p>
-      <w:pPr>
-        <w:rPr>
-          <w:lang w:eastAsia="en-AU"/>
-        </w:rPr>
-      </w:pPr>
-      <w:r>
-        <w:rPr>
-          <w:lang w:eastAsia="en-AU"/>
-        </w:rPr>
-        <w:t xml:space="preserve">If you are advanced student or if you have already completed all the paths on </w:t>
-      </w:r>
-      <w:proofErr w:type="spellStart"/>
-      <w:r>
-        <w:rPr>
-          <w:lang w:eastAsia="en-AU"/>
-        </w:rPr>
-        <w:t>TryHackMe</w:t>
-      </w:r>
-      <w:proofErr w:type="spellEnd"/>
-      <w:r>
-        <w:rPr>
-          <w:lang w:eastAsia="en-AU"/>
-        </w:rPr>
-        <w:t xml:space="preserve"> you must negotiate an alternative activity. </w:t>
+        <w:t xml:space="preserve"> you must negotiate </w:t>
+      </w:r>
+      <w:proofErr w:type="gramStart"/>
+      <w:r>
+        <w:rPr>
+          <w:lang w:eastAsia="en-AU"/>
+        </w:rPr>
+        <w:t>an</w:t>
+      </w:r>
+      <w:proofErr w:type="gramEnd"/>
+      <w:r>
+        <w:rPr>
+          <w:lang w:eastAsia="en-AU"/>
+        </w:rPr>
+        <w:t xml:space="preserve"> </w:t>
+      </w:r>
+      <w:r>
+        <w:rPr>
+          <w:lang w:eastAsia="en-AU"/>
+        </w:rPr>
+        <w:t xml:space="preserve">related </w:t>
+      </w:r>
+      <w:r>
+        <w:rPr>
+          <w:lang w:eastAsia="en-AU"/>
+        </w:rPr>
+        <w:t xml:space="preserve">alternative activity. </w:t>
       </w:r>
     </w:p>
     <w:p>

</xml_diff>